<commit_message>
fix(II.2.1): fixed bad solution
</commit_message>
<xml_diff>
--- a/build/exercises/Aluffi_AC0_Exercises.en.docx
+++ b/build/exercises/Aluffi_AC0_Exercises.en.docx
@@ -66302,12 +66302,12 @@
                   </m:e>
                   <m:e>
                     <m:r>
-                      <m:t>1</m:t>
+                      <m:t>2</m:t>
                     </m:r>
                   </m:e>
                   <m:e>
                     <m:r>
-                      <m:t>2</m:t>
+                      <m:t>1</m:t>
                     </m:r>
                   </m:e>
                 </m:mr>
@@ -66335,6 +66335,51 @@
     <w:p>
       <w:pPr>
         <w:pStyle w:val="FirstParagraph"/>
+      </w:pPr>
+      <w:r>
+        <w:t xml:space="preserve">(Aluffi seems to have made a mistake, writing</w:t>
+      </w:r>
+      <w:r>
+        <w:t xml:space="preserve"> </w:t>
+      </w:r>
+      <m:oMath>
+        <m:r>
+          <m:t>3</m:t>
+        </m:r>
+        <m:r>
+          <m:t>1</m:t>
+        </m:r>
+        <m:r>
+          <m:t>2</m:t>
+        </m:r>
+      </m:oMath>
+      <w:r>
+        <w:t xml:space="preserve"> </w:t>
+      </w:r>
+      <w:r>
+        <w:t xml:space="preserve">instead of</w:t>
+      </w:r>
+      <w:r>
+        <w:t xml:space="preserve"> </w:t>
+      </w:r>
+      <m:oMath>
+        <m:r>
+          <m:t>3</m:t>
+        </m:r>
+        <m:r>
+          <m:t>2</m:t>
+        </m:r>
+        <m:r>
+          <m:t>1</m:t>
+        </m:r>
+      </m:oMath>
+      <w:r>
+        <w:t xml:space="preserve">, so we fixed it here)</w:t>
+      </w:r>
+    </w:p>
+    <w:p>
+      <w:pPr>
+        <w:pStyle w:val="BodyText"/>
       </w:pPr>
       <w:r>
         <w:t xml:space="preserve">would be</w:t>
@@ -66574,7 +66619,18 @@
         </m:sSub>
       </m:oMath>
       <w:r>
-        <w:t xml:space="preserve">, as the Krocker delta</w:t>
+        <w:t xml:space="preserve">, in the dummy Kronecker delta style, is just the permutation of the columns of the identity</w:t>
+      </w:r>
+      <w:r>
+        <w:t xml:space="preserve"> </w:t>
+      </w:r>
+      <m:oMath>
+        <m:r>
+          <m:t>I</m:t>
+        </m:r>
+      </m:oMath>
+      <w:r>
+        <w:t xml:space="preserve">: here</w:t>
       </w:r>
       <w:r>
         <w:t xml:space="preserve"> </w:t>
@@ -66583,39 +66639,25 @@
         <m:sSub>
           <m:e>
             <m:r>
-              <m:t>δ</m:t>
+              <m:t>M</m:t>
             </m:r>
           </m:e>
           <m:sub>
             <m:r>
-              <m:t>i</m:t>
-            </m:r>
-            <m:r>
               <m:t>σ</m:t>
-            </m:r>
-            <m:r>
-              <m:t>(</m:t>
-            </m:r>
-            <m:r>
-              <m:t>i</m:t>
-            </m:r>
-            <m:r>
-              <m:t>)</m:t>
             </m:r>
           </m:sub>
         </m:sSub>
-      </m:oMath>
-      <w:r>
-        <w:t xml:space="preserve">. We know that the product of two Kronecker deltas is the Kronecker delta of the product of the indices; namely,</w:t>
-      </w:r>
-      <w:r>
-        <w:t xml:space="preserve"> </w:t>
-      </w:r>
-      <m:oMath>
+        <m:r>
+          <m:t>=</m:t>
+        </m:r>
+        <m:r>
+          <m:t>(</m:t>
+        </m:r>
         <m:sSub>
           <m:e>
             <m:r>
-              <m:t>δ</m:t>
+              <m:t>I</m:t>
             </m:r>
           </m:e>
           <m:sub>
@@ -66623,201 +66665,468 @@
               <m:t>i</m:t>
             </m:r>
             <m:r>
+              <m:t>σ</m:t>
+            </m:r>
+            <m:r>
+              <m:t>(</m:t>
+            </m:r>
+            <m:r>
               <m:t>j</m:t>
+            </m:r>
+            <m:r>
+              <m:t>)</m:t>
             </m:r>
           </m:sub>
         </m:sSub>
         <m:sSub>
           <m:e>
             <m:r>
-              <m:t>δ</m:t>
+              <m:t>)</m:t>
             </m:r>
           </m:e>
           <m:sub>
             <m:r>
+              <m:t>i</m:t>
+            </m:r>
+            <m:r>
+              <m:t>,</m:t>
+            </m:r>
+            <m:r>
               <m:t>j</m:t>
             </m:r>
             <m:r>
-              <m:t>k</m:t>
+              <m:t>∈</m:t>
+            </m:r>
+            <m:r>
+              <m:t>[</m:t>
+            </m:r>
+            <m:r>
+              <m:t>[</m:t>
+            </m:r>
+            <m:r>
+              <m:t>1</m:t>
+            </m:r>
+            <m:r>
+              <m:t>,</m:t>
+            </m:r>
+            <m:r>
+              <m:t>n</m:t>
+            </m:r>
+            <m:r>
+              <m:t>]</m:t>
+            </m:r>
+            <m:r>
+              <m:t>]</m:t>
             </m:r>
           </m:sub>
         </m:sSub>
+      </m:oMath>
+      <w:r>
+        <w:t xml:space="preserve">. Therefore, using the Kronecker delta to match the indices, we have that the product of two matrices</w:t>
+      </w:r>
+    </w:p>
+    <w:p>
+      <w:pPr>
+        <w:pStyle w:val="BodyText"/>
+      </w:pPr>
+      <m:oMathPara>
+        <m:oMathParaPr>
+          <m:jc m:val="center"/>
+        </m:oMathParaPr>
+        <m:oMath>
+          <m:m>
+            <m:mPr>
+              <m:baseJc m:val="center"/>
+              <m:plcHide m:val="1"/>
+              <m:mcs>
+                <m:mc>
+                  <m:mcPr>
+                    <m:mcJc m:val="right"/>
+                    <m:count m:val="1"/>
+                  </m:mcPr>
+                </m:mc>
+                <m:mc>
+                  <m:mcPr>
+                    <m:mcJc m:val="left"/>
+                    <m:count m:val="1"/>
+                  </m:mcPr>
+                </m:mc>
+              </m:mcs>
+            </m:mPr>
+            <m:mr>
+              <m:e>
+                <m:sSub>
+                  <m:e>
+                    <m:r>
+                      <m:t>M</m:t>
+                    </m:r>
+                  </m:e>
+                  <m:sub>
+                    <m:r>
+                      <m:t>σ</m:t>
+                    </m:r>
+                  </m:sub>
+                </m:sSub>
+                <m:sSub>
+                  <m:e>
+                    <m:r>
+                      <m:t>M</m:t>
+                    </m:r>
+                  </m:e>
+                  <m:sub>
+                    <m:r>
+                      <m:t>τ</m:t>
+                    </m:r>
+                  </m:sub>
+                </m:sSub>
+              </m:e>
+              <m:e>
+                <m:r>
+                  <m:t>=</m:t>
+                </m:r>
+                <m:r>
+                  <m:t>(</m:t>
+                </m:r>
+                <m:sSub>
+                  <m:e>
+                    <m:r>
+                      <m:t>I</m:t>
+                    </m:r>
+                  </m:e>
+                  <m:sub>
+                    <m:r>
+                      <m:t>i</m:t>
+                    </m:r>
+                    <m:r>
+                      <m:t> </m:t>
+                    </m:r>
+                    <m:r>
+                      <m:t>σ</m:t>
+                    </m:r>
+                    <m:r>
+                      <m:t>(</m:t>
+                    </m:r>
+                    <m:r>
+                      <m:t>j</m:t>
+                    </m:r>
+                    <m:r>
+                      <m:t>)</m:t>
+                    </m:r>
+                  </m:sub>
+                </m:sSub>
+                <m:sSub>
+                  <m:e>
+                    <m:r>
+                      <m:t>)</m:t>
+                    </m:r>
+                  </m:e>
+                  <m:sub>
+                    <m:r>
+                      <m:t>i</m:t>
+                    </m:r>
+                    <m:r>
+                      <m:t>j</m:t>
+                    </m:r>
+                  </m:sub>
+                </m:sSub>
+                <m:r>
+                  <m:t>⋅</m:t>
+                </m:r>
+                <m:r>
+                  <m:t>(</m:t>
+                </m:r>
+                <m:sSub>
+                  <m:e>
+                    <m:r>
+                      <m:t>I</m:t>
+                    </m:r>
+                  </m:e>
+                  <m:sub>
+                    <m:r>
+                      <m:t>i</m:t>
+                    </m:r>
+                    <m:r>
+                      <m:t> </m:t>
+                    </m:r>
+                    <m:r>
+                      <m:t>τ</m:t>
+                    </m:r>
+                    <m:r>
+                      <m:t>(</m:t>
+                    </m:r>
+                    <m:r>
+                      <m:t>j</m:t>
+                    </m:r>
+                    <m:r>
+                      <m:t>)</m:t>
+                    </m:r>
+                  </m:sub>
+                </m:sSub>
+                <m:sSub>
+                  <m:e>
+                    <m:r>
+                      <m:t>)</m:t>
+                    </m:r>
+                  </m:e>
+                  <m:sub>
+                    <m:r>
+                      <m:t>i</m:t>
+                    </m:r>
+                    <m:r>
+                      <m:t>j</m:t>
+                    </m:r>
+                  </m:sub>
+                </m:sSub>
+              </m:e>
+            </m:mr>
+            <m:mr>
+              <m:e/>
+              <m:e>
+                <m:r>
+                  <m:t>=</m:t>
+                </m:r>
+                <m:nary>
+                  <m:naryPr>
+                    <m:chr m:val="∑"/>
+                    <m:limLoc m:val="undOvr"/>
+                    <m:subHide m:val="0"/>
+                    <m:supHide m:val="0"/>
+                  </m:naryPr>
+                  <m:sub>
+                    <m:r>
+                      <m:t>j</m:t>
+                    </m:r>
+                    <m:r>
+                      <m:t>=</m:t>
+                    </m:r>
+                    <m:r>
+                      <m:t>1</m:t>
+                    </m:r>
+                  </m:sub>
+                  <m:sup>
+                    <m:r>
+                      <m:t>n</m:t>
+                    </m:r>
+                  </m:sup>
+                  <m:e>
+                    <m:sSub>
+                      <m:e>
+                        <m:r>
+                          <m:t>δ</m:t>
+                        </m:r>
+                      </m:e>
+                      <m:sub>
+                        <m:r>
+                          <m:t>i</m:t>
+                        </m:r>
+                        <m:r>
+                          <m:t> </m:t>
+                        </m:r>
+                        <m:r>
+                          <m:t>σ</m:t>
+                        </m:r>
+                        <m:r>
+                          <m:t>(</m:t>
+                        </m:r>
+                        <m:r>
+                          <m:t>j</m:t>
+                        </m:r>
+                        <m:r>
+                          <m:t>)</m:t>
+                        </m:r>
+                      </m:sub>
+                    </m:sSub>
+                  </m:e>
+                </m:nary>
+                <m:r>
+                  <m:t>⋅</m:t>
+                </m:r>
+                <m:sSub>
+                  <m:e>
+                    <m:r>
+                      <m:t>δ</m:t>
+                    </m:r>
+                  </m:e>
+                  <m:sub>
+                    <m:r>
+                      <m:t>j</m:t>
+                    </m:r>
+                    <m:r>
+                      <m:t> </m:t>
+                    </m:r>
+                    <m:r>
+                      <m:t>τ</m:t>
+                    </m:r>
+                    <m:r>
+                      <m:t>(</m:t>
+                    </m:r>
+                    <m:r>
+                      <m:t>k</m:t>
+                    </m:r>
+                    <m:r>
+                      <m:t>)</m:t>
+                    </m:r>
+                  </m:sub>
+                </m:sSub>
+                <m:r>
+                  <m:t> </m:t>
+                </m:r>
+                <m:r>
+                  <m:rPr>
+                    <m:nor/>
+                    <m:sty m:val="p"/>
+                  </m:rPr>
+                  <m:t>(</m:t>
+                </m:r>
+                <m:r>
+                  <m:t>*</m:t>
+                </m:r>
+                <m:r>
+                  <m:rPr>
+                    <m:nor/>
+                    <m:sty m:val="p"/>
+                  </m:rPr>
+                  <m:t>)</m:t>
+                </m:r>
+              </m:e>
+            </m:mr>
+            <m:mr>
+              <m:e/>
+              <m:e>
+                <m:r>
+                  <m:t>=</m:t>
+                </m:r>
+                <m:r>
+                  <m:t>(</m:t>
+                </m:r>
+                <m:sSub>
+                  <m:e>
+                    <m:r>
+                      <m:t>I</m:t>
+                    </m:r>
+                  </m:e>
+                  <m:sub>
+                    <m:r>
+                      <m:t>i</m:t>
+                    </m:r>
+                    <m:r>
+                      <m:t> </m:t>
+                    </m:r>
+                    <m:r>
+                      <m:t>σ</m:t>
+                    </m:r>
+                    <m:r>
+                      <m:t>(</m:t>
+                    </m:r>
+                    <m:r>
+                      <m:t>τ</m:t>
+                    </m:r>
+                    <m:r>
+                      <m:t>(</m:t>
+                    </m:r>
+                    <m:r>
+                      <m:t>k</m:t>
+                    </m:r>
+                    <m:r>
+                      <m:t>)</m:t>
+                    </m:r>
+                    <m:r>
+                      <m:t>)</m:t>
+                    </m:r>
+                  </m:sub>
+                </m:sSub>
+                <m:sSub>
+                  <m:e>
+                    <m:r>
+                      <m:t>)</m:t>
+                    </m:r>
+                  </m:e>
+                  <m:sub>
+                    <m:r>
+                      <m:t>i</m:t>
+                    </m:r>
+                    <m:r>
+                      <m:t>k</m:t>
+                    </m:r>
+                  </m:sub>
+                </m:sSub>
+              </m:e>
+            </m:mr>
+            <m:mr>
+              <m:e/>
+              <m:e>
+                <m:r>
+                  <m:t>=</m:t>
+                </m:r>
+                <m:sSub>
+                  <m:e>
+                    <m:r>
+                      <m:t>M</m:t>
+                    </m:r>
+                  </m:e>
+                  <m:sub>
+                    <m:r>
+                      <m:t>σ</m:t>
+                    </m:r>
+                    <m:r>
+                      <m:t>τ</m:t>
+                    </m:r>
+                  </m:sub>
+                </m:sSub>
+              </m:e>
+            </m:mr>
+          </m:m>
+        </m:oMath>
+      </m:oMathPara>
+    </w:p>
+    <w:p>
+      <w:pPr>
+        <w:pStyle w:val="FirstParagraph"/>
+      </w:pPr>
+      <w:r>
+        <w:t xml:space="preserve">as desired.</w:t>
+      </w:r>
+    </w:p>
+    <w:p>
+      <w:pPr>
+        <w:pStyle w:val="BodyText"/>
+      </w:pPr>
+      <w:r>
+        <w:t xml:space="preserve">(</w:t>
+      </w:r>
+      <m:oMath>
+        <m:r>
+          <m:t>*</m:t>
+        </m:r>
+      </m:oMath>
+      <w:r>
+        <w:t xml:space="preserve">): each term acts a Kronecker delta, in particular, the second term is non-null iff</w:t>
+      </w:r>
+      <w:r>
+        <w:t xml:space="preserve"> </w:t>
+      </w:r>
+      <m:oMath>
+        <m:r>
+          <m:t>j</m:t>
+        </m:r>
         <m:r>
           <m:t>=</m:t>
         </m:r>
-        <m:sSub>
-          <m:e>
-            <m:r>
-              <m:t>δ</m:t>
-            </m:r>
-          </m:e>
-          <m:sub>
-            <m:r>
-              <m:t>i</m:t>
-            </m:r>
-            <m:r>
-              <m:t>k</m:t>
-            </m:r>
-          </m:sub>
-        </m:sSub>
-      </m:oMath>
-      <w:r>
-        <w:t xml:space="preserve">. Therefore, we have that the product of two matrices</w:t>
-      </w:r>
-      <w:r>
-        <w:t xml:space="preserve"> </w:t>
-      </w:r>
-      <m:oMath>
-        <m:sSub>
-          <m:e>
-            <m:r>
-              <m:t>M</m:t>
-            </m:r>
-          </m:e>
-          <m:sub>
-            <m:r>
-              <m:t>σ</m:t>
-            </m:r>
-          </m:sub>
-        </m:sSub>
-        <m:sSub>
-          <m:e>
-            <m:r>
-              <m:t>M</m:t>
-            </m:r>
-          </m:e>
-          <m:sub>
-            <m:r>
-              <m:t>τ</m:t>
-            </m:r>
-          </m:sub>
-        </m:sSub>
-        <m:r>
-          <m:t>=</m:t>
-        </m:r>
-        <m:sSub>
-          <m:e>
-            <m:r>
-              <m:t>δ</m:t>
-            </m:r>
-          </m:e>
-          <m:sub>
-            <m:r>
-              <m:t>i</m:t>
-            </m:r>
-            <m:r>
-              <m:t>σ</m:t>
-            </m:r>
-            <m:r>
-              <m:t>(</m:t>
-            </m:r>
-            <m:r>
-              <m:t>i</m:t>
-            </m:r>
-            <m:r>
-              <m:t>)</m:t>
-            </m:r>
-          </m:sub>
-        </m:sSub>
-        <m:sSub>
-          <m:e>
-            <m:r>
-              <m:t>δ</m:t>
-            </m:r>
-          </m:e>
-          <m:sub>
-            <m:r>
-              <m:t>σ</m:t>
-            </m:r>
-            <m:r>
-              <m:t>(</m:t>
-            </m:r>
-            <m:r>
-              <m:t>i</m:t>
-            </m:r>
-            <m:r>
-              <m:t>)</m:t>
-            </m:r>
-            <m:r>
-              <m:t>τ</m:t>
-            </m:r>
-            <m:r>
-              <m:t>(</m:t>
-            </m:r>
-            <m:r>
-              <m:t>σ</m:t>
-            </m:r>
-            <m:r>
-              <m:t>(</m:t>
-            </m:r>
-            <m:r>
-              <m:t>i</m:t>
-            </m:r>
-            <m:r>
-              <m:t>)</m:t>
-            </m:r>
-            <m:r>
-              <m:t>)</m:t>
-            </m:r>
-          </m:sub>
-        </m:sSub>
-        <m:r>
-          <m:t>=</m:t>
-        </m:r>
-        <m:sSub>
-          <m:e>
-            <m:r>
-              <m:t>δ</m:t>
-            </m:r>
-          </m:e>
-          <m:sub>
-            <m:r>
-              <m:t>i</m:t>
-            </m:r>
-            <m:r>
-              <m:t>τ</m:t>
-            </m:r>
-            <m:r>
-              <m:t>(</m:t>
-            </m:r>
-            <m:r>
-              <m:t>σ</m:t>
-            </m:r>
-            <m:r>
-              <m:t>(</m:t>
-            </m:r>
-            <m:r>
-              <m:t>i</m:t>
-            </m:r>
-            <m:r>
-              <m:t>)</m:t>
-            </m:r>
-            <m:r>
-              <m:t>)</m:t>
-            </m:r>
-          </m:sub>
-        </m:sSub>
-        <m:r>
-          <m:t>=</m:t>
-        </m:r>
-        <m:sSub>
-          <m:e>
-            <m:r>
-              <m:t>M</m:t>
-            </m:r>
-          </m:e>
-          <m:sub>
-            <m:r>
-              <m:t>σ</m:t>
-            </m:r>
-            <m:r>
-              <m:t>τ</m:t>
-            </m:r>
-          </m:sub>
-        </m:sSub>
-      </m:oMath>
-      <w:r>
-        <w:t xml:space="preserve">, as desired.</w:t>
+        <m:r>
+          <m:t>τ</m:t>
+        </m:r>
+        <m:r>
+          <m:t>(</m:t>
+        </m:r>
+        <m:r>
+          <m:t>k</m:t>
+        </m:r>
+        <m:r>
+          <m:t>)</m:t>
+        </m:r>
+      </m:oMath>
+      <w:r>
+        <w:t xml:space="preserve">, which acts as our replacement in the following line.</w:t>
       </w:r>
     </w:p>
     <w:p>
@@ -79056,6 +79365,25 @@
           </m:m>
         </m:oMath>
       </m:oMathPara>
+    </w:p>
+    <w:p>
+      <w:pPr>
+        <w:pStyle w:val="FirstParagraph"/>
+      </w:pPr>
+      <w:r>
+        <w:t xml:space="preserve">Thus, the last digit of this large number is</w:t>
+      </w:r>
+      <w:r>
+        <w:t xml:space="preserve"> </w:t>
+      </w:r>
+      <m:oMath>
+        <m:r>
+          <m:t>1</m:t>
+        </m:r>
+      </m:oMath>
+      <w:r>
+        <w:t xml:space="preserve">.</w:t>
+      </w:r>
     </w:p>
     <w:p>
       <w:pPr>

</xml_diff>